<commit_message>
Added Step in User guide
</commit_message>
<xml_diff>
--- a/TalkBox/Documentation/TalkBox User Manual.docx
+++ b/TalkBox/Documentation/TalkBox User Manual.docx
@@ -2,7 +2,10 @@
 <file path=word/document.xml><?xml version="1.0" encoding="utf-8"?>
 <w:document xmlns:wpc="http://schemas.microsoft.com/office/word/2010/wordprocessingCanvas" xmlns:cx="http://schemas.microsoft.com/office/drawing/2014/chartex" xmlns:cx1="http://schemas.microsoft.com/office/drawing/2015/9/8/chartex" xmlns:cx2="http://schemas.microsoft.com/office/drawing/2015/10/21/chartex" xmlns:cx3="http://schemas.microsoft.com/office/drawing/2016/5/9/chartex" xmlns:cx4="http://schemas.microsoft.com/office/drawing/2016/5/10/chartex" xmlns:cx5="http://schemas.microsoft.com/office/drawing/2016/5/11/chartex" xmlns:cx6="http://schemas.microsoft.com/office/drawing/2016/5/12/chartex" xmlns:cx7="http://schemas.microsoft.com/office/drawing/2016/5/13/chartex" xmlns:cx8="http://schemas.microsoft.com/office/drawing/2016/5/14/chartex" xmlns:mc="http://schemas.openxmlformats.org/markup-compatibility/2006" xmlns:aink="http://schemas.microsoft.com/office/drawing/2016/ink" xmlns:am3d="http://schemas.microsoft.com/office/drawing/2017/model3d" xmlns:o="urn:schemas-microsoft-com:office:office" xmlns:r="http://schemas.openxmlformats.org/officeDocument/2006/relationships" xmlns:m="http://schemas.openxmlformats.org/officeDocument/2006/math" xmlns:v="urn:schemas-microsoft-com:vml" xmlns:wp14="http://schemas.microsoft.com/office/word/2010/wordprocessingDrawing" xmlns:wp="http://schemas.openxmlformats.org/drawingml/2006/wordprocessingDrawing" xmlns:w10="urn:schemas-microsoft-com:office:word" xmlns:w="http://schemas.openxmlformats.org/wordprocessingml/2006/main" xmlns:w14="http://schemas.microsoft.com/office/word/2010/wordml" xmlns:w15="http://schemas.microsoft.com/office/word/2012/wordml" xmlns:w16cid="http://schemas.microsoft.com/office/word/2016/wordml/cid" xmlns:w16se="http://schemas.microsoft.com/office/word/2015/wordml/symex" xmlns:wpg="http://schemas.microsoft.com/office/word/2010/wordprocessingGroup" xmlns:wpi="http://schemas.microsoft.com/office/word/2010/wordprocessingInk" xmlns:wne="http://schemas.microsoft.com/office/word/2006/wordml" xmlns:wps="http://schemas.microsoft.com/office/word/2010/wordprocessingShape" mc:Ignorable="w14 w15 w16se w16cid wp14">
   <w:body>
-    <w:p/>
+    <w:p>
+      <w:bookmarkStart w:id="0" w:name="_GoBack"/>
+      <w:bookmarkEnd w:id="0"/>
+    </w:p>
     <w:tbl>
       <w:tblPr>
         <w:tblpPr w:leftFromText="180" w:rightFromText="180" w:vertAnchor="text" w:horzAnchor="margin" w:tblpY="-7"/>
@@ -665,15 +668,7 @@
         <w:spacing w:after="200" w:line="276" w:lineRule="auto"/>
       </w:pPr>
       <w:r>
-        <w:t xml:space="preserve">Download as </w:t>
-      </w:r>
-      <w:proofErr w:type="gramStart"/>
-      <w:r>
-        <w:t>JAR..</w:t>
-      </w:r>
-      <w:proofErr w:type="gramEnd"/>
-      <w:r>
-        <w:t>………………………………………………………………………………………  4</w:t>
+        <w:t>Download as JAR..………………………………………………………………………………………  4</w:t>
       </w:r>
     </w:p>
     <w:p>
@@ -780,15 +775,7 @@
         <w:spacing w:after="200" w:line="276" w:lineRule="auto"/>
       </w:pPr>
       <w:r>
-        <w:t>Launch your Profile……………………………………………………………………………………</w:t>
-      </w:r>
-      <w:proofErr w:type="gramStart"/>
-      <w:r>
-        <w:t>…..</w:t>
-      </w:r>
-      <w:proofErr w:type="gramEnd"/>
-      <w:r>
-        <w:t>7</w:t>
+        <w:t>Launch your Profile………………………………………………………………………………………..7</w:t>
       </w:r>
     </w:p>
     <w:p>
@@ -801,13 +788,8 @@
         <w:spacing w:after="200" w:line="276" w:lineRule="auto"/>
       </w:pPr>
       <w:r>
-        <w:t>Load Profile………………………………………………………………………………………………</w:t>
-      </w:r>
-      <w:proofErr w:type="gramStart"/>
-      <w:r>
-        <w:t>…..</w:t>
-      </w:r>
-      <w:proofErr w:type="gramEnd"/>
+        <w:t>Load Profile…………………………………………………………………………………………………..</w:t>
+      </w:r>
       <w:r>
         <w:t>8</w:t>
       </w:r>
@@ -822,15 +804,7 @@
         <w:spacing w:after="200" w:line="276" w:lineRule="auto"/>
       </w:pPr>
       <w:r>
-        <w:t>Simulator App ……………….……………………………………………………………………………………</w:t>
-      </w:r>
-      <w:proofErr w:type="gramStart"/>
-      <w:r>
-        <w:t>…..</w:t>
-      </w:r>
-      <w:proofErr w:type="gramEnd"/>
-      <w:r>
-        <w:t xml:space="preserve">  </w:t>
+        <w:t xml:space="preserve">Simulator App ……………….………………………………………………………………………………………..  </w:t>
       </w:r>
       <w:r>
         <w:t>8</w:t>
@@ -905,15 +879,7 @@
         <w:spacing w:after="200" w:line="276" w:lineRule="auto"/>
       </w:pPr>
       <w:r>
-        <w:t>Help with JAR…………………………………………………………………………………………</w:t>
-      </w:r>
-      <w:proofErr w:type="gramStart"/>
-      <w:r>
-        <w:t>…..</w:t>
-      </w:r>
-      <w:proofErr w:type="gramEnd"/>
-      <w:r>
-        <w:t>9</w:t>
+        <w:t>Help with JAR……………………………………………………………………………………………..9</w:t>
       </w:r>
     </w:p>
     <w:p>
@@ -1094,27 +1060,7 @@
           <w:sz w:val="24"/>
           <w:szCs w:val="24"/>
         </w:rPr>
-        <w:t xml:space="preserve">The purpose of this application is to virtually stimulate a </w:t>
-      </w:r>
-      <w:proofErr w:type="spellStart"/>
-      <w:r>
-        <w:rPr>
-          <w:rFonts w:asciiTheme="majorHAnsi" w:hAnsiTheme="majorHAnsi" w:cstheme="majorHAnsi"/>
-          <w:bCs/>
-          <w:sz w:val="24"/>
-          <w:szCs w:val="24"/>
-        </w:rPr>
-        <w:t>TalkBox</w:t>
-      </w:r>
-      <w:proofErr w:type="spellEnd"/>
-      <w:r>
-        <w:rPr>
-          <w:rFonts w:asciiTheme="majorHAnsi" w:hAnsiTheme="majorHAnsi" w:cstheme="majorHAnsi"/>
-          <w:bCs/>
-          <w:sz w:val="24"/>
-          <w:szCs w:val="24"/>
-        </w:rPr>
-        <w:t xml:space="preserve"> that will later be simulated on Raspberry Pie. The software in general will aid in communication for the users, who currently struggle with it due to the medical reasons. The overall layout is interactive and easy to use. </w:t>
+        <w:t xml:space="preserve">The purpose of this application is to virtually stimulate a TalkBox that will later be simulated on Raspberry Pie. The software in general will aid in communication for the users, who currently struggle with it due to the medical reasons. The overall layout is interactive and easy to use. </w:t>
       </w:r>
     </w:p>
     <w:p>
@@ -1164,25 +1110,14 @@
           <w:szCs w:val="24"/>
         </w:rPr>
       </w:pPr>
-      <w:proofErr w:type="spellStart"/>
-      <w:r>
-        <w:rPr>
-          <w:rFonts w:asciiTheme="majorHAnsi" w:hAnsiTheme="majorHAnsi" w:cstheme="majorHAnsi"/>
-          <w:bCs/>
-          <w:sz w:val="24"/>
-          <w:szCs w:val="24"/>
-        </w:rPr>
-        <w:t>TalkBox</w:t>
-      </w:r>
-      <w:proofErr w:type="spellEnd"/>
-      <w:r>
-        <w:rPr>
-          <w:rFonts w:asciiTheme="majorHAnsi" w:hAnsiTheme="majorHAnsi" w:cstheme="majorHAnsi"/>
-          <w:bCs/>
-          <w:sz w:val="24"/>
-          <w:szCs w:val="24"/>
-        </w:rPr>
-        <w:t xml:space="preserve"> Simulator</w:t>
+      <w:r>
+        <w:rPr>
+          <w:rFonts w:asciiTheme="majorHAnsi" w:hAnsiTheme="majorHAnsi" w:cstheme="majorHAnsi"/>
+          <w:bCs/>
+          <w:sz w:val="24"/>
+          <w:szCs w:val="24"/>
+        </w:rPr>
+        <w:t>TalkBox Simulator</w:t>
       </w:r>
     </w:p>
     <w:p>
@@ -1199,25 +1134,14 @@
           <w:szCs w:val="24"/>
         </w:rPr>
       </w:pPr>
-      <w:proofErr w:type="spellStart"/>
-      <w:r>
-        <w:rPr>
-          <w:rFonts w:asciiTheme="majorHAnsi" w:hAnsiTheme="majorHAnsi" w:cstheme="majorHAnsi"/>
-          <w:bCs/>
-          <w:sz w:val="24"/>
-          <w:szCs w:val="24"/>
-        </w:rPr>
-        <w:t>TalkBox</w:t>
-      </w:r>
-      <w:proofErr w:type="spellEnd"/>
-      <w:r>
-        <w:rPr>
-          <w:rFonts w:asciiTheme="majorHAnsi" w:hAnsiTheme="majorHAnsi" w:cstheme="majorHAnsi"/>
-          <w:bCs/>
-          <w:sz w:val="24"/>
-          <w:szCs w:val="24"/>
-        </w:rPr>
-        <w:t xml:space="preserve"> Configuration </w:t>
+      <w:r>
+        <w:rPr>
+          <w:rFonts w:asciiTheme="majorHAnsi" w:hAnsiTheme="majorHAnsi" w:cstheme="majorHAnsi"/>
+          <w:bCs/>
+          <w:sz w:val="24"/>
+          <w:szCs w:val="24"/>
+        </w:rPr>
+        <w:t xml:space="preserve">TalkBox Configuration </w:t>
       </w:r>
     </w:p>
     <w:p>
@@ -1754,58 +1678,7 @@
           <w:sz w:val="28"/>
           <w:szCs w:val="28"/>
         </w:rPr>
-        <w:t xml:space="preserve">4. Go to saved location and extract </w:t>
-      </w:r>
-      <w:proofErr w:type="spellStart"/>
-      <w:proofErr w:type="gramStart"/>
-      <w:r>
-        <w:rPr>
-          <w:rFonts w:asciiTheme="majorHAnsi" w:hAnsiTheme="majorHAnsi" w:cstheme="majorHAnsi"/>
-          <w:bCs/>
-          <w:sz w:val="28"/>
-          <w:szCs w:val="28"/>
-        </w:rPr>
-        <w:t>TalkBoxConfiguration</w:t>
-      </w:r>
-      <w:proofErr w:type="spellEnd"/>
-      <w:r>
-        <w:rPr>
-          <w:rFonts w:asciiTheme="majorHAnsi" w:hAnsiTheme="majorHAnsi" w:cstheme="majorHAnsi"/>
-          <w:bCs/>
-          <w:sz w:val="28"/>
-          <w:szCs w:val="28"/>
-        </w:rPr>
-        <w:t>.(</w:t>
-      </w:r>
-      <w:proofErr w:type="gramEnd"/>
-      <w:r>
-        <w:rPr>
-          <w:rFonts w:asciiTheme="majorHAnsi" w:hAnsiTheme="majorHAnsi" w:cstheme="majorHAnsi"/>
-          <w:bCs/>
-          <w:sz w:val="28"/>
-          <w:szCs w:val="28"/>
-        </w:rPr>
-        <w:t xml:space="preserve">It should extract to new folder called </w:t>
-      </w:r>
-      <w:proofErr w:type="spellStart"/>
-      <w:r>
-        <w:rPr>
-          <w:rFonts w:asciiTheme="majorHAnsi" w:hAnsiTheme="majorHAnsi" w:cstheme="majorHAnsi"/>
-          <w:bCs/>
-          <w:sz w:val="28"/>
-          <w:szCs w:val="28"/>
-        </w:rPr>
-        <w:t>TalkBoxConfiguration</w:t>
-      </w:r>
-      <w:proofErr w:type="spellEnd"/>
-      <w:r>
-        <w:rPr>
-          <w:rFonts w:asciiTheme="majorHAnsi" w:hAnsiTheme="majorHAnsi" w:cstheme="majorHAnsi"/>
-          <w:bCs/>
-          <w:sz w:val="28"/>
-          <w:szCs w:val="28"/>
-        </w:rPr>
-        <w:t>).</w:t>
+        <w:t>4. Go to saved location and extract TalkBoxConfiguration.(It should extract to new folder called TalkBoxConfiguration).</w:t>
       </w:r>
     </w:p>
     <w:p>
@@ -1877,41 +1750,20 @@
         <w:ind w:left="1418" w:hanging="1418"/>
         <w:rPr>
           <w:rFonts w:asciiTheme="majorHAnsi" w:hAnsiTheme="majorHAnsi" w:cstheme="majorHAnsi"/>
-          <w:b/>
-          <w:bCs/>
-          <w:sz w:val="28"/>
-          <w:szCs w:val="28"/>
-        </w:rPr>
-      </w:pPr>
-      <w:r>
-        <w:rPr>
-          <w:rFonts w:asciiTheme="majorHAnsi" w:hAnsiTheme="majorHAnsi" w:cstheme="majorHAnsi"/>
-          <w:b/>
-          <w:bCs/>
-          <w:sz w:val="28"/>
-          <w:szCs w:val="28"/>
-        </w:rPr>
-        <w:t>If unable to run, refer to section 7</w:t>
-      </w:r>
-    </w:p>
-    <w:p>
-      <w:pPr>
-        <w:ind w:left="1418" w:hanging="1418"/>
-        <w:rPr>
-          <w:rFonts w:asciiTheme="majorHAnsi" w:hAnsiTheme="majorHAnsi" w:cstheme="majorHAnsi"/>
-          <w:b/>
-          <w:sz w:val="28"/>
-          <w:szCs w:val="28"/>
-        </w:rPr>
-      </w:pPr>
-      <w:r>
-        <w:rPr>
-          <w:rFonts w:asciiTheme="majorHAnsi" w:hAnsiTheme="majorHAnsi" w:cstheme="majorHAnsi"/>
-          <w:b/>
-          <w:sz w:val="28"/>
-          <w:szCs w:val="28"/>
-        </w:rPr>
-        <w:t>4.2 Open in an IDE</w:t>
+          <w:bCs/>
+          <w:sz w:val="28"/>
+          <w:szCs w:val="28"/>
+        </w:rPr>
+      </w:pPr>
+      <w:r>
+        <w:rPr>
+          <w:rFonts w:asciiTheme="majorHAnsi" w:hAnsiTheme="majorHAnsi" w:cstheme="majorHAnsi"/>
+          <w:b/>
+          <w:bCs/>
+          <w:sz w:val="28"/>
+          <w:szCs w:val="28"/>
+        </w:rPr>
+        <w:t>After configuration and launching you can run the simulator JAR</w:t>
       </w:r>
     </w:p>
     <w:p>
@@ -1932,7 +1784,7 @@
           <w:sz w:val="28"/>
           <w:szCs w:val="28"/>
         </w:rPr>
-        <w:t xml:space="preserve">1. Go to https://github.com/neharikapurieng/TalkBox </w:t>
+        <w:t>8.Type java -jar TalkBoxSim.jar to run</w:t>
       </w:r>
     </w:p>
     <w:p>
@@ -1941,19 +1793,41 @@
         <w:ind w:left="1418" w:hanging="1418"/>
         <w:rPr>
           <w:rFonts w:asciiTheme="majorHAnsi" w:hAnsiTheme="majorHAnsi" w:cstheme="majorHAnsi"/>
-          <w:bCs/>
-          <w:sz w:val="28"/>
-          <w:szCs w:val="28"/>
-        </w:rPr>
-      </w:pPr>
-      <w:r>
-        <w:rPr>
-          <w:rFonts w:asciiTheme="majorHAnsi" w:hAnsiTheme="majorHAnsi" w:cstheme="majorHAnsi"/>
-          <w:bCs/>
-          <w:sz w:val="28"/>
-          <w:szCs w:val="28"/>
-        </w:rPr>
-        <w:t>2. Click, download the project.</w:t>
+          <w:b/>
+          <w:bCs/>
+          <w:sz w:val="28"/>
+          <w:szCs w:val="28"/>
+        </w:rPr>
+      </w:pPr>
+      <w:r>
+        <w:rPr>
+          <w:rFonts w:asciiTheme="majorHAnsi" w:hAnsiTheme="majorHAnsi" w:cstheme="majorHAnsi"/>
+          <w:b/>
+          <w:bCs/>
+          <w:sz w:val="28"/>
+          <w:szCs w:val="28"/>
+        </w:rPr>
+        <w:t>If unable to run, refer to section 7</w:t>
+      </w:r>
+    </w:p>
+    <w:p>
+      <w:pPr>
+        <w:ind w:left="1418" w:hanging="1418"/>
+        <w:rPr>
+          <w:rFonts w:asciiTheme="majorHAnsi" w:hAnsiTheme="majorHAnsi" w:cstheme="majorHAnsi"/>
+          <w:b/>
+          <w:sz w:val="28"/>
+          <w:szCs w:val="28"/>
+        </w:rPr>
+      </w:pPr>
+      <w:r>
+        <w:rPr>
+          <w:rFonts w:asciiTheme="majorHAnsi" w:hAnsiTheme="majorHAnsi" w:cstheme="majorHAnsi"/>
+          <w:b/>
+          <w:sz w:val="28"/>
+          <w:szCs w:val="28"/>
+        </w:rPr>
+        <w:t>4.2 Open in an IDE</w:t>
       </w:r>
     </w:p>
     <w:p>
@@ -1974,27 +1848,49 @@
           <w:sz w:val="28"/>
           <w:szCs w:val="28"/>
         </w:rPr>
-        <w:t xml:space="preserve">3. Open an IDE of your </w:t>
-      </w:r>
-      <w:proofErr w:type="gramStart"/>
-      <w:r>
-        <w:rPr>
-          <w:rFonts w:asciiTheme="majorHAnsi" w:hAnsiTheme="majorHAnsi" w:cstheme="majorHAnsi"/>
-          <w:bCs/>
-          <w:sz w:val="28"/>
-          <w:szCs w:val="28"/>
-        </w:rPr>
-        <w:t>choice, and</w:t>
-      </w:r>
-      <w:proofErr w:type="gramEnd"/>
-      <w:r>
-        <w:rPr>
-          <w:rFonts w:asciiTheme="majorHAnsi" w:hAnsiTheme="majorHAnsi" w:cstheme="majorHAnsi"/>
-          <w:bCs/>
-          <w:sz w:val="28"/>
-          <w:szCs w:val="28"/>
-        </w:rPr>
-        <w:t xml:space="preserve"> open this project on it.</w:t>
+        <w:t xml:space="preserve">1. Go to https://github.com/neharikapurieng/TalkBox </w:t>
+      </w:r>
+    </w:p>
+    <w:p>
+      <w:pPr>
+        <w:spacing w:line="240" w:lineRule="auto"/>
+        <w:ind w:left="1418" w:hanging="1418"/>
+        <w:rPr>
+          <w:rFonts w:asciiTheme="majorHAnsi" w:hAnsiTheme="majorHAnsi" w:cstheme="majorHAnsi"/>
+          <w:bCs/>
+          <w:sz w:val="28"/>
+          <w:szCs w:val="28"/>
+        </w:rPr>
+      </w:pPr>
+      <w:r>
+        <w:rPr>
+          <w:rFonts w:asciiTheme="majorHAnsi" w:hAnsiTheme="majorHAnsi" w:cstheme="majorHAnsi"/>
+          <w:bCs/>
+          <w:sz w:val="28"/>
+          <w:szCs w:val="28"/>
+        </w:rPr>
+        <w:t>2. Click, download the project.</w:t>
+      </w:r>
+    </w:p>
+    <w:p>
+      <w:pPr>
+        <w:spacing w:line="240" w:lineRule="auto"/>
+        <w:ind w:left="1418" w:hanging="1418"/>
+        <w:rPr>
+          <w:rFonts w:asciiTheme="majorHAnsi" w:hAnsiTheme="majorHAnsi" w:cstheme="majorHAnsi"/>
+          <w:bCs/>
+          <w:sz w:val="28"/>
+          <w:szCs w:val="28"/>
+        </w:rPr>
+      </w:pPr>
+      <w:r>
+        <w:rPr>
+          <w:rFonts w:asciiTheme="majorHAnsi" w:hAnsiTheme="majorHAnsi" w:cstheme="majorHAnsi"/>
+          <w:bCs/>
+          <w:sz w:val="28"/>
+          <w:szCs w:val="28"/>
+        </w:rPr>
+        <w:t>3. Open an IDE of your choice, and open this project on it.</w:t>
       </w:r>
     </w:p>
     <w:p>
@@ -2510,27 +2406,15 @@
           <w:lang w:bidi="hi-IN"/>
         </w:rPr>
       </w:pPr>
-      <w:proofErr w:type="gramStart"/>
-      <w:r>
-        <w:rPr>
-          <w:rFonts w:asciiTheme="majorHAnsi" w:hAnsiTheme="majorHAnsi" w:cstheme="majorHAnsi"/>
-          <w:b/>
-          <w:sz w:val="28"/>
-          <w:szCs w:val="28"/>
-          <w:lang w:bidi="hi-IN"/>
-        </w:rPr>
-        <w:t>5.3  Record</w:t>
-      </w:r>
-      <w:proofErr w:type="gramEnd"/>
-      <w:r>
-        <w:rPr>
-          <w:rFonts w:asciiTheme="majorHAnsi" w:hAnsiTheme="majorHAnsi" w:cstheme="majorHAnsi"/>
-          <w:b/>
-          <w:sz w:val="28"/>
-          <w:szCs w:val="28"/>
-          <w:lang w:bidi="hi-IN"/>
-        </w:rPr>
-        <w:t xml:space="preserve"> Audio</w:t>
+      <w:r>
+        <w:rPr>
+          <w:rFonts w:asciiTheme="majorHAnsi" w:hAnsiTheme="majorHAnsi" w:cstheme="majorHAnsi"/>
+          <w:b/>
+          <w:sz w:val="28"/>
+          <w:szCs w:val="28"/>
+          <w:lang w:bidi="hi-IN"/>
+        </w:rPr>
+        <w:t>5.3  Record Audio</w:t>
       </w:r>
     </w:p>
     <w:p>
@@ -2638,27 +2522,15 @@
           <w:lang w:bidi="hi-IN"/>
         </w:rPr>
       </w:pPr>
-      <w:proofErr w:type="gramStart"/>
-      <w:r>
-        <w:rPr>
-          <w:rFonts w:asciiTheme="majorHAnsi" w:hAnsiTheme="majorHAnsi" w:cstheme="majorHAnsi"/>
-          <w:b/>
-          <w:sz w:val="28"/>
-          <w:szCs w:val="28"/>
-          <w:lang w:bidi="hi-IN"/>
-        </w:rPr>
-        <w:t>5.4  Adding</w:t>
-      </w:r>
-      <w:proofErr w:type="gramEnd"/>
-      <w:r>
-        <w:rPr>
-          <w:rFonts w:asciiTheme="majorHAnsi" w:hAnsiTheme="majorHAnsi" w:cstheme="majorHAnsi"/>
-          <w:b/>
-          <w:sz w:val="28"/>
-          <w:szCs w:val="28"/>
-          <w:lang w:bidi="hi-IN"/>
-        </w:rPr>
-        <w:t xml:space="preserve"> recording to the button </w:t>
+      <w:r>
+        <w:rPr>
+          <w:rFonts w:asciiTheme="majorHAnsi" w:hAnsiTheme="majorHAnsi" w:cstheme="majorHAnsi"/>
+          <w:b/>
+          <w:sz w:val="28"/>
+          <w:szCs w:val="28"/>
+          <w:lang w:bidi="hi-IN"/>
+        </w:rPr>
+        <w:t xml:space="preserve">5.4  Adding recording to the button </w:t>
       </w:r>
     </w:p>
     <w:p>
@@ -2893,51 +2765,7 @@
           <w:szCs w:val="24"/>
           <w:lang w:bidi="hi-IN"/>
         </w:rPr>
-        <w:t xml:space="preserve">If you have wav files in your personal </w:t>
-      </w:r>
-      <w:proofErr w:type="gramStart"/>
-      <w:r>
-        <w:rPr>
-          <w:rFonts w:asciiTheme="majorHAnsi" w:hAnsiTheme="majorHAnsi" w:cstheme="majorHAnsi"/>
-          <w:bCs/>
-          <w:sz w:val="24"/>
-          <w:szCs w:val="24"/>
-          <w:lang w:bidi="hi-IN"/>
-        </w:rPr>
-        <w:t>computer</w:t>
-      </w:r>
-      <w:proofErr w:type="gramEnd"/>
-      <w:r>
-        <w:rPr>
-          <w:rFonts w:asciiTheme="majorHAnsi" w:hAnsiTheme="majorHAnsi" w:cstheme="majorHAnsi"/>
-          <w:bCs/>
-          <w:sz w:val="24"/>
-          <w:szCs w:val="24"/>
-          <w:lang w:bidi="hi-IN"/>
-        </w:rPr>
-        <w:t xml:space="preserve"> you can import them into the </w:t>
-      </w:r>
-      <w:proofErr w:type="spellStart"/>
-      <w:r>
-        <w:rPr>
-          <w:rFonts w:asciiTheme="majorHAnsi" w:hAnsiTheme="majorHAnsi" w:cstheme="majorHAnsi"/>
-          <w:bCs/>
-          <w:sz w:val="24"/>
-          <w:szCs w:val="24"/>
-          <w:lang w:bidi="hi-IN"/>
-        </w:rPr>
-        <w:t>TalkBoxConfiguration</w:t>
-      </w:r>
-      <w:proofErr w:type="spellEnd"/>
-      <w:r>
-        <w:rPr>
-          <w:rFonts w:asciiTheme="majorHAnsi" w:hAnsiTheme="majorHAnsi" w:cstheme="majorHAnsi"/>
-          <w:bCs/>
-          <w:sz w:val="24"/>
-          <w:szCs w:val="24"/>
-          <w:lang w:bidi="hi-IN"/>
-        </w:rPr>
-        <w:t xml:space="preserve"> to use them. </w:t>
+        <w:t xml:space="preserve">If you have wav files in your personal computer you can import them into the TalkBoxConfiguration to use them. </w:t>
       </w:r>
     </w:p>
     <w:p>
@@ -3153,19 +2981,7 @@
           <w:szCs w:val="24"/>
           <w:lang w:bidi="hi-IN"/>
         </w:rPr>
-        <w:t>Now, that your profile is ready. Press the button called “Launc</w:t>
-      </w:r>
-      <w:bookmarkStart w:id="0" w:name="_GoBack"/>
-      <w:bookmarkEnd w:id="0"/>
-      <w:r>
-        <w:rPr>
-          <w:rFonts w:asciiTheme="majorHAnsi" w:hAnsiTheme="majorHAnsi" w:cstheme="majorHAnsi"/>
-          <w:bCs/>
-          <w:sz w:val="24"/>
-          <w:szCs w:val="24"/>
-          <w:lang w:bidi="hi-IN"/>
-        </w:rPr>
-        <w:t>h”</w:t>
+        <w:t>Now, that your profile is ready. Press the button called “Launch”</w:t>
       </w:r>
       <w:r>
         <w:rPr>
@@ -3815,94 +3631,28 @@
           <w:lang w:bidi="hi-IN"/>
         </w:rPr>
         <w:lastRenderedPageBreak/>
-        <w:t xml:space="preserve">1) Make sure the </w:t>
-      </w:r>
-      <w:proofErr w:type="spellStart"/>
-      <w:r>
-        <w:rPr>
-          <w:rFonts w:asciiTheme="majorHAnsi" w:hAnsiTheme="majorHAnsi" w:cstheme="majorHAnsi"/>
-          <w:bCs/>
-          <w:sz w:val="24"/>
-          <w:szCs w:val="24"/>
-          <w:lang w:bidi="hi-IN"/>
-        </w:rPr>
-        <w:t>TalkBoxConfiguration</w:t>
-      </w:r>
-      <w:proofErr w:type="spellEnd"/>
-      <w:r>
-        <w:rPr>
-          <w:rFonts w:asciiTheme="majorHAnsi" w:hAnsiTheme="majorHAnsi" w:cstheme="majorHAnsi"/>
-          <w:bCs/>
-          <w:sz w:val="24"/>
-          <w:szCs w:val="24"/>
-          <w:lang w:bidi="hi-IN"/>
-        </w:rPr>
-        <w:t xml:space="preserve"> JAR file is extracted. A visual can be seen below.</w:t>
-      </w:r>
-    </w:p>
-    <w:p>
-      <w:pPr>
-        <w:rPr>
-          <w:rFonts w:asciiTheme="majorHAnsi" w:hAnsiTheme="majorHAnsi" w:cstheme="majorHAnsi"/>
-          <w:bCs/>
-          <w:sz w:val="24"/>
-          <w:szCs w:val="24"/>
-          <w:lang w:bidi="hi-IN"/>
-        </w:rPr>
-      </w:pPr>
-      <w:r>
-        <w:rPr>
-          <w:rFonts w:asciiTheme="majorHAnsi" w:hAnsiTheme="majorHAnsi" w:cstheme="majorHAnsi"/>
-          <w:bCs/>
-          <w:sz w:val="24"/>
-          <w:szCs w:val="24"/>
-          <w:lang w:bidi="hi-IN"/>
-        </w:rPr>
-        <w:t xml:space="preserve">2)Make sure the extracted </w:t>
-      </w:r>
-      <w:proofErr w:type="spellStart"/>
-      <w:r>
-        <w:rPr>
-          <w:rFonts w:asciiTheme="majorHAnsi" w:hAnsiTheme="majorHAnsi" w:cstheme="majorHAnsi"/>
-          <w:bCs/>
-          <w:sz w:val="24"/>
-          <w:szCs w:val="24"/>
-          <w:lang w:bidi="hi-IN"/>
-        </w:rPr>
-        <w:t>TalkBoxConfiguration</w:t>
-      </w:r>
-      <w:proofErr w:type="spellEnd"/>
-      <w:r>
-        <w:rPr>
-          <w:rFonts w:asciiTheme="majorHAnsi" w:hAnsiTheme="majorHAnsi" w:cstheme="majorHAnsi"/>
-          <w:bCs/>
-          <w:sz w:val="24"/>
-          <w:szCs w:val="24"/>
-          <w:lang w:bidi="hi-IN"/>
-        </w:rPr>
-        <w:t xml:space="preserve"> directory </w:t>
-      </w:r>
-      <w:proofErr w:type="gramStart"/>
-      <w:r>
-        <w:rPr>
-          <w:rFonts w:asciiTheme="majorHAnsi" w:hAnsiTheme="majorHAnsi" w:cstheme="majorHAnsi"/>
-          <w:bCs/>
-          <w:sz w:val="24"/>
-          <w:szCs w:val="24"/>
-          <w:lang w:bidi="hi-IN"/>
-        </w:rPr>
-        <w:t>is located in</w:t>
-      </w:r>
-      <w:proofErr w:type="gramEnd"/>
-      <w:r>
-        <w:rPr>
-          <w:rFonts w:asciiTheme="majorHAnsi" w:hAnsiTheme="majorHAnsi" w:cstheme="majorHAnsi"/>
-          <w:bCs/>
-          <w:sz w:val="24"/>
-          <w:szCs w:val="24"/>
-          <w:lang w:bidi="hi-IN"/>
-        </w:rPr>
-        <w:t xml:space="preserve"> the same directory as its JAR file</w:t>
+        <w:t>1) Make sure the TalkBoxConfiguration JAR file is extracted. A visual can be seen below.</w:t>
+      </w:r>
+    </w:p>
+    <w:p>
+      <w:pPr>
+        <w:rPr>
+          <w:rFonts w:asciiTheme="majorHAnsi" w:hAnsiTheme="majorHAnsi" w:cstheme="majorHAnsi"/>
+          <w:bCs/>
+          <w:sz w:val="24"/>
+          <w:szCs w:val="24"/>
+          <w:lang w:bidi="hi-IN"/>
+        </w:rPr>
+      </w:pPr>
+      <w:r>
+        <w:rPr>
+          <w:rFonts w:asciiTheme="majorHAnsi" w:hAnsiTheme="majorHAnsi" w:cstheme="majorHAnsi"/>
+          <w:bCs/>
+          <w:sz w:val="24"/>
+          <w:szCs w:val="24"/>
+          <w:lang w:bidi="hi-IN"/>
+        </w:rPr>
+        <w:t>2)Make sure the extracted TalkBoxConfiguration directory is located in the same directory as its JAR file</w:t>
       </w:r>
     </w:p>
     <w:p>
@@ -5871,6 +5621,8 @@
     <w:rsid w:val="00335801"/>
     <w:rsid w:val="00634913"/>
     <w:rsid w:val="008D08AF"/>
+    <w:rsid w:val="00A26B6E"/>
+    <w:rsid w:val="00FE457F"/>
   </w:rsids>
   <m:mathPr>
     <m:mathFont m:val="Cambria Math"/>

</xml_diff>